<commit_message>
update writeups to correct tables
</commit_message>
<xml_diff>
--- a/01-writeup.docx
+++ b/01-writeup.docx
@@ -537,14 +537,15 @@
         <w:jc w:val="start"/>
       </w:tblPr>
       <w:tblGrid>
-        <w:gridCol w:w="224"/>
-        <w:gridCol w:w="2615"/>
-        <w:gridCol w:w="1046"/>
-        <w:gridCol w:w="1494"/>
-        <w:gridCol w:w="1195"/>
-        <w:gridCol w:w="448"/>
-        <w:gridCol w:w="448"/>
-        <w:gridCol w:w="448"/>
+        <w:gridCol w:w="244"/>
+        <w:gridCol w:w="1632"/>
+        <w:gridCol w:w="1143"/>
+        <w:gridCol w:w="1469"/>
+        <w:gridCol w:w="1306"/>
+        <w:gridCol w:w="489"/>
+        <w:gridCol w:w="489"/>
+        <w:gridCol w:w="489"/>
+        <w:gridCol w:w="653"/>
       </w:tblGrid>
       <w:tr>
         <w:trPr>
@@ -594,7 +595,7 @@
               <w:jc w:val="left"/>
             </w:pPr>
             <w:r>
-              <w:t xml:space="preserve">Evaluation Dataset</w:t>
+              <w:t xml:space="preserve">Evaluation</w:t>
             </w:r>
           </w:p>
         </w:tc>
@@ -643,6 +644,18 @@
             </w:pPr>
             <w:r>
               <w:t xml:space="preserve">R</w:t>
+            </w:r>
+          </w:p>
+        </w:tc>
+        <w:tc>
+          <w:tcPr/>
+          <w:p>
+            <w:pPr>
+              <w:pStyle w:val="Compact"/>
+              <w:jc w:val="left"/>
+            </w:pPr>
+            <w:r>
+              <w:t xml:space="preserve">Size</w:t>
             </w:r>
           </w:p>
         </w:tc>
@@ -668,7 +681,7 @@
               <w:jc w:val="left"/>
             </w:pPr>
             <w:r>
-              <w:t xml:space="preserve">GPT3.5 ZShot</w:t>
+              <w:t xml:space="preserve">GPT3.5</w:t>
             </w:r>
           </w:p>
         </w:tc>
@@ -741,6 +754,18 @@
             </w:pPr>
             <w:r>
               <w:t xml:space="preserve">0.24</w:t>
+            </w:r>
+          </w:p>
+        </w:tc>
+        <w:tc>
+          <w:tcPr/>
+          <w:p>
+            <w:pPr>
+              <w:pStyle w:val="Compact"/>
+              <w:jc w:val="left"/>
+            </w:pPr>
+            <w:r>
+              <w:t xml:space="preserve">6 MB</w:t>
             </w:r>
           </w:p>
         </w:tc>
@@ -766,7 +791,7 @@
               <w:jc w:val="left"/>
             </w:pPr>
             <w:r>
-              <w:t xml:space="preserve">GPT3.5 ZShot</w:t>
+              <w:t xml:space="preserve">GPT3.5</w:t>
             </w:r>
           </w:p>
         </w:tc>
@@ -839,6 +864,18 @@
             </w:pPr>
             <w:r>
               <w:t xml:space="preserve">0.31</w:t>
+            </w:r>
+          </w:p>
+        </w:tc>
+        <w:tc>
+          <w:tcPr/>
+          <w:p>
+            <w:pPr>
+              <w:pStyle w:val="Compact"/>
+              <w:jc w:val="left"/>
+            </w:pPr>
+            <w:r>
+              <w:t xml:space="preserve">6 MB</w:t>
             </w:r>
           </w:p>
         </w:tc>
@@ -864,7 +901,7 @@
               <w:jc w:val="left"/>
             </w:pPr>
             <w:r>
-              <w:t xml:space="preserve">GPT3.5 ZShot + Workshop (raw)</w:t>
+              <w:t xml:space="preserve">GPT3.5 + Workshop</w:t>
             </w:r>
           </w:p>
         </w:tc>
@@ -937,6 +974,18 @@
             </w:pPr>
             <w:r>
               <w:t xml:space="preserve">0.48</w:t>
+            </w:r>
+          </w:p>
+        </w:tc>
+        <w:tc>
+          <w:tcPr/>
+          <w:p>
+            <w:pPr>
+              <w:pStyle w:val="Compact"/>
+              <w:jc w:val="left"/>
+            </w:pPr>
+            <w:r>
+              <w:t xml:space="preserve">6 MB</w:t>
             </w:r>
           </w:p>
         </w:tc>
@@ -962,7 +1011,7 @@
               <w:jc w:val="left"/>
             </w:pPr>
             <w:r>
-              <w:t xml:space="preserve">GPT3.5 ZShot + Workshop Corrected</w:t>
+              <w:t xml:space="preserve">GPT3.5 + Corrected</w:t>
             </w:r>
           </w:p>
         </w:tc>
@@ -1035,6 +1084,18 @@
             </w:pPr>
             <w:r>
               <w:t xml:space="preserve">0.34</w:t>
+            </w:r>
+          </w:p>
+        </w:tc>
+        <w:tc>
+          <w:tcPr/>
+          <w:p>
+            <w:pPr>
+              <w:pStyle w:val="Compact"/>
+              <w:jc w:val="left"/>
+            </w:pPr>
+            <w:r>
+              <w:t xml:space="preserve">6 MB</w:t>
             </w:r>
           </w:p>
         </w:tc>
@@ -1060,7 +1121,7 @@
               <w:jc w:val="left"/>
             </w:pPr>
             <w:r>
-              <w:t xml:space="preserve">GPT3.5 ZShot + Workshop (raw)</w:t>
+              <w:t xml:space="preserve">GPT3.5 + Workshop</w:t>
             </w:r>
           </w:p>
         </w:tc>
@@ -1133,6 +1194,18 @@
             </w:pPr>
             <w:r>
               <w:t xml:space="preserve">0.59</w:t>
+            </w:r>
+          </w:p>
+        </w:tc>
+        <w:tc>
+          <w:tcPr/>
+          <w:p>
+            <w:pPr>
+              <w:pStyle w:val="Compact"/>
+              <w:jc w:val="left"/>
+            </w:pPr>
+            <w:r>
+              <w:t xml:space="preserve">600 MB</w:t>
             </w:r>
           </w:p>
         </w:tc>

</xml_diff>